<commit_message>
Synch to latest version
Changed file locations, changed include files from .inc to .xhtml so you
could next includes. Created nav structure.
</commit_message>
<xml_diff>
--- a/Docs/Iterative UI Design Process Technical Implementation.docx
+++ b/Docs/Iterative UI Design Process Technical Implementation.docx
@@ -46,7 +46,7 @@
           <v:shape id="_x0000_i1025" type="#_x0000_t75" style="width:269.65pt;height:3in" o:ole="" o:allowoverlap="f">
             <v:imagedata r:id="rId6" o:title=""/>
           </v:shape>
-          <o:OLEObject Type="Embed" ProgID="Photoshop.Image.14" ShapeID="_x0000_i1025" DrawAspect="Content" ObjectID="_1453270659" r:id="rId7">
+          <o:OLEObject Type="Embed" ProgID="Photoshop.Image.14" ShapeID="_x0000_i1025" DrawAspect="Content" ObjectID="_1454757588" r:id="rId7">
             <o:FieldCodes>\s</o:FieldCodes>
           </o:OLEObject>
         </w:object>
@@ -74,13 +74,24 @@
         <w:t>I Analysts need to produce high-</w:t>
       </w:r>
       <w:r>
-        <w:t>fidelity prototypes and pre-production concepts to iterate and test</w:t>
+        <w:t>fidelity prototypes and pre-prod</w:t>
+      </w:r>
+      <w:bookmarkStart w:id="0" w:name="_GoBack"/>
+      <w:bookmarkEnd w:id="0"/>
+      <w:r>
+        <w:t>uction concepts to iterate and test</w:t>
       </w:r>
       <w:r>
         <w:t xml:space="preserve"> screens </w:t>
       </w:r>
       <w:r>
-        <w:t xml:space="preserve">prior to passing them into production. </w:t>
+        <w:rPr>
+          <w:b/>
+        </w:rPr>
+        <w:t>prior to passing them into production</w:t>
+      </w:r>
+      <w:r>
+        <w:t xml:space="preserve">. </w:t>
       </w:r>
       <w:r>
         <w:t>A/B tests, Interactive</w:t>
@@ -1906,8 +1917,6 @@
       <w:r>
         <w:t>p</w:t>
       </w:r>
-      <w:bookmarkStart w:id="0" w:name="_GoBack"/>
-      <w:bookmarkEnd w:id="0"/>
       <w:r>
         <w:t>rint and variable adaptive display</w:t>
       </w:r>

</xml_diff>